<commit_message>
added testing for sessions/login and password encryption
</commit_message>
<xml_diff>
--- a/Management/Sprint Docs/Sprint 3/Sprint 3 Prep.docx
+++ b/Management/Sprint Docs/Sprint 3/Sprint 3 Prep.docx
@@ -1,6 +1,6 @@
 
 <file path=word/document.xml><?xml version="1.0" encoding="utf-8"?>
-<w:document xmlns:wpc="http://schemas.microsoft.com/office/word/2010/wordprocessingCanvas" xmlns:mo="http://schemas.microsoft.com/office/mac/office/2008/main" xmlns:mc="http://schemas.openxmlformats.org/markup-compatibility/2006" xmlns:mv="urn:schemas-microsoft-com:mac:vml" xmlns:o="urn:schemas-microsoft-com:office:office" xmlns:r="http://schemas.openxmlformats.org/officeDocument/2006/relationships" xmlns:m="http://schemas.openxmlformats.org/officeDocument/2006/math" xmlns:v="urn:schemas-microsoft-com:vml" xmlns:wp14="http://schemas.microsoft.com/office/word/2010/wordprocessingDrawing" xmlns:wp="http://schemas.openxmlformats.org/drawingml/2006/wordprocessingDrawing" xmlns:w10="urn:schemas-microsoft-com:office:word" xmlns:w="http://schemas.openxmlformats.org/wordprocessingml/2006/main" xmlns:w14="http://schemas.microsoft.com/office/word/2010/wordml" xmlns:wpg="http://schemas.microsoft.com/office/word/2010/wordprocessingGroup" xmlns:wpi="http://schemas.microsoft.com/office/word/2010/wordprocessingInk" xmlns:wne="http://schemas.microsoft.com/office/word/2006/wordml" xmlns:wps="http://schemas.microsoft.com/office/word/2010/wordprocessingShape" mc:Ignorable="w14 wp14">
+<w:document xmlns:wpc="http://schemas.microsoft.com/office/word/2010/wordprocessingCanvas" xmlns:mc="http://schemas.openxmlformats.org/markup-compatibility/2006" xmlns:o="urn:schemas-microsoft-com:office:office" xmlns:r="http://schemas.openxmlformats.org/officeDocument/2006/relationships" xmlns:m="http://schemas.openxmlformats.org/officeDocument/2006/math" xmlns:v="urn:schemas-microsoft-com:vml" xmlns:wp14="http://schemas.microsoft.com/office/word/2010/wordprocessingDrawing" xmlns:wp="http://schemas.openxmlformats.org/drawingml/2006/wordprocessingDrawing" xmlns:w10="urn:schemas-microsoft-com:office:word" xmlns:w="http://schemas.openxmlformats.org/wordprocessingml/2006/main" xmlns:w14="http://schemas.microsoft.com/office/word/2010/wordml" xmlns:wpg="http://schemas.microsoft.com/office/word/2010/wordprocessingGroup" xmlns:wpi="http://schemas.microsoft.com/office/word/2010/wordprocessingInk" xmlns:wne="http://schemas.microsoft.com/office/word/2006/wordml" xmlns:wps="http://schemas.microsoft.com/office/word/2010/wordprocessingShape" mc:Ignorable="w14 wp14">
   <w:body>
     <w:p>
       <w:pPr>
@@ -64,37 +64,81 @@
           <w:highlight w:val="yellow"/>
         </w:rPr>
         <w:tab/>
-        <w:t xml:space="preserve">No changes to </w:t>
+        <w:t>No changes to High level architecture</w:t>
+      </w:r>
+    </w:p>
+    <w:p>
+      <w:pPr>
+        <w:pStyle w:val="NoSpacing"/>
+      </w:pPr>
+    </w:p>
+    <w:p>
+      <w:pPr>
+        <w:pStyle w:val="NoSpacing"/>
+      </w:pPr>
+      <w:r>
+        <w:rPr>
+          <w:b/>
+        </w:rPr>
+        <w:t>Updated Risk Table</w:t>
+      </w:r>
+      <w:r>
+        <w:t>:</w:t>
+      </w:r>
+    </w:p>
+    <w:p>
+      <w:pPr>
+        <w:pStyle w:val="NoSpacing"/>
+      </w:pPr>
+    </w:p>
+    <w:p>
+      <w:pPr>
+        <w:pStyle w:val="NoSpacing"/>
+      </w:pPr>
+      <w:r>
+        <w:tab/>
+      </w:r>
+      <w:r>
+        <w:rPr>
+          <w:highlight w:val="yellow"/>
+        </w:rPr>
+        <w:t>See “Risk Table.xlsx”, Tab: Sp2</w:t>
+      </w:r>
+    </w:p>
+    <w:p>
+      <w:pPr>
+        <w:pStyle w:val="NoSpacing"/>
+      </w:pPr>
+    </w:p>
+    <w:p>
+      <w:pPr>
+        <w:pStyle w:val="NoSpacing"/>
+      </w:pPr>
+      <w:r>
+        <w:rPr>
+          <w:b/>
+        </w:rPr>
+        <w:t xml:space="preserve">Project </w:t>
       </w:r>
       <w:proofErr w:type="gramStart"/>
       <w:r>
         <w:rPr>
-          <w:highlight w:val="yellow"/>
-        </w:rPr>
-        <w:t>High level</w:t>
+          <w:b/>
+        </w:rPr>
+        <w:t>Review</w:t>
+      </w:r>
+      <w:r>
+        <w:rPr>
+          <w:b/>
+        </w:rPr>
+        <w:t>(</w:t>
       </w:r>
       <w:proofErr w:type="gramEnd"/>
       <w:r>
         <w:rPr>
-          <w:highlight w:val="yellow"/>
-        </w:rPr>
-        <w:t xml:space="preserve"> architecture</w:t>
-      </w:r>
-    </w:p>
-    <w:p>
-      <w:pPr>
-        <w:pStyle w:val="NoSpacing"/>
-      </w:pPr>
-    </w:p>
-    <w:p>
-      <w:pPr>
-        <w:pStyle w:val="NoSpacing"/>
-      </w:pPr>
-      <w:r>
-        <w:rPr>
-          <w:b/>
-        </w:rPr>
-        <w:t>Updated Risk Table</w:t>
+          <w:b/>
+        </w:rPr>
+        <w:t>minutes)</w:t>
       </w:r>
       <w:r>
         <w:t>:</w:t>
@@ -104,67 +148,9 @@
       <w:pPr>
         <w:pStyle w:val="NoSpacing"/>
       </w:pPr>
-    </w:p>
-    <w:p>
-      <w:pPr>
-        <w:pStyle w:val="NoSpacing"/>
-      </w:pPr>
       <w:r>
         <w:tab/>
       </w:r>
-      <w:r>
-        <w:rPr>
-          <w:highlight w:val="yellow"/>
-        </w:rPr>
-        <w:t>See “Risk Table.xlsx”, Tab: Sp2</w:t>
-      </w:r>
-    </w:p>
-    <w:p>
-      <w:pPr>
-        <w:pStyle w:val="NoSpacing"/>
-      </w:pPr>
-    </w:p>
-    <w:p>
-      <w:pPr>
-        <w:pStyle w:val="NoSpacing"/>
-      </w:pPr>
-      <w:r>
-        <w:rPr>
-          <w:b/>
-        </w:rPr>
-        <w:t xml:space="preserve">Project </w:t>
-      </w:r>
-      <w:proofErr w:type="gramStart"/>
-      <w:r>
-        <w:rPr>
-          <w:b/>
-        </w:rPr>
-        <w:t>Review</w:t>
-      </w:r>
-      <w:r>
-        <w:rPr>
-          <w:b/>
-        </w:rPr>
-        <w:t>(</w:t>
-      </w:r>
-      <w:proofErr w:type="gramEnd"/>
-      <w:r>
-        <w:rPr>
-          <w:b/>
-        </w:rPr>
-        <w:t>minutes)</w:t>
-      </w:r>
-      <w:r>
-        <w:t>:</w:t>
-      </w:r>
-    </w:p>
-    <w:p>
-      <w:pPr>
-        <w:pStyle w:val="NoSpacing"/>
-      </w:pPr>
-      <w:r>
-        <w:tab/>
-      </w:r>
     </w:p>
     <w:p>
       <w:pPr>
@@ -560,13 +546,8 @@
         </w:numPr>
       </w:pPr>
       <w:r>
-        <w:t xml:space="preserve">Hour Increments (Not sure on what they want- create an all 6 hour or 3 hour </w:t>
-      </w:r>
-      <w:proofErr w:type="gramStart"/>
-      <w:r>
-        <w:t>version )</w:t>
-      </w:r>
-      <w:proofErr w:type="gramEnd"/>
+        <w:t>Hour Increments (Not sure on what they want- create an all 6 hour or 3 hour version )</w:t>
+      </w:r>
     </w:p>
     <w:p>
       <w:pPr>
@@ -1060,13 +1041,8 @@
         <w:t>fahrenheit</w:t>
       </w:r>
       <w:proofErr w:type="spellEnd"/>
-      <w:proofErr w:type="gramStart"/>
-      <w:r>
-        <w:t>)  and</w:t>
-      </w:r>
-      <w:proofErr w:type="gramEnd"/>
-      <w:r>
-        <w:t xml:space="preserve">  7.22 – 46.11 (in Celsius) and can enter up to two decimals places</w:t>
+      <w:r>
+        <w:t>)  and  7.22 – 46.11 (in Celsius) and can enter up to two decimals places</w:t>
       </w:r>
     </w:p>
     <w:p>
@@ -1115,13 +1091,8 @@
       </w:pPr>
       <w:r>
         <w:lastRenderedPageBreak/>
-        <w:t>&gt;</w:t>
-      </w:r>
-      <w:proofErr w:type="gramStart"/>
-      <w:r>
-        <w:t>116  F</w:t>
-      </w:r>
-      <w:proofErr w:type="gramEnd"/>
+        <w:t>&gt;116  F</w:t>
+      </w:r>
     </w:p>
     <w:p>
       <w:pPr>
@@ -1365,6 +1336,158 @@
         </w:numPr>
       </w:pPr>
       <w:r>
+        <w:t xml:space="preserve">Task 4: </w:t>
+      </w:r>
+      <w:r>
+        <w:t>User sessions</w:t>
+      </w:r>
+    </w:p>
+    <w:p>
+      <w:pPr>
+        <w:pStyle w:val="NoSpacing"/>
+        <w:numPr>
+          <w:ilvl w:val="1"/>
+          <w:numId w:val="3"/>
+        </w:numPr>
+      </w:pPr>
+      <w:r>
+        <w:t>Steps:</w:t>
+      </w:r>
+    </w:p>
+    <w:p>
+      <w:pPr>
+        <w:pStyle w:val="NoSpacing"/>
+        <w:numPr>
+          <w:ilvl w:val="2"/>
+          <w:numId w:val="3"/>
+        </w:numPr>
+      </w:pPr>
+      <w:r>
+        <w:t>Login with a temporary account</w:t>
+      </w:r>
+    </w:p>
+    <w:p>
+      <w:pPr>
+        <w:pStyle w:val="NoSpacing"/>
+        <w:numPr>
+          <w:ilvl w:val="2"/>
+          <w:numId w:val="3"/>
+        </w:numPr>
+      </w:pPr>
+      <w:r>
+        <w:t xml:space="preserve">Input a </w:t>
+      </w:r>
+      <w:proofErr w:type="spellStart"/>
+      <w:r>
+        <w:t>zipcode</w:t>
+      </w:r>
+      <w:proofErr w:type="spellEnd"/>
+    </w:p>
+    <w:p>
+      <w:pPr>
+        <w:pStyle w:val="NoSpacing"/>
+        <w:numPr>
+          <w:ilvl w:val="2"/>
+          <w:numId w:val="3"/>
+        </w:numPr>
+      </w:pPr>
+      <w:r>
+        <w:t>Log out</w:t>
+      </w:r>
+    </w:p>
+    <w:p>
+      <w:pPr>
+        <w:pStyle w:val="NoSpacing"/>
+        <w:numPr>
+          <w:ilvl w:val="1"/>
+          <w:numId w:val="3"/>
+        </w:numPr>
+      </w:pPr>
+      <w:r>
+        <w:t>Expected Result: User stays logged in until the log out button is pressed</w:t>
+      </w:r>
+    </w:p>
+    <w:p>
+      <w:pPr>
+        <w:pStyle w:val="NoSpacing"/>
+        <w:numPr>
+          <w:ilvl w:val="0"/>
+          <w:numId w:val="3"/>
+        </w:numPr>
+      </w:pPr>
+      <w:r>
+        <w:t>Task 5: Secure passwords</w:t>
+      </w:r>
+    </w:p>
+    <w:p>
+      <w:pPr>
+        <w:pStyle w:val="NoSpacing"/>
+        <w:numPr>
+          <w:ilvl w:val="1"/>
+          <w:numId w:val="3"/>
+        </w:numPr>
+      </w:pPr>
+      <w:r>
+        <w:t>Steps:</w:t>
+      </w:r>
+    </w:p>
+    <w:p>
+      <w:pPr>
+        <w:pStyle w:val="NoSpacing"/>
+        <w:numPr>
+          <w:ilvl w:val="2"/>
+          <w:numId w:val="3"/>
+        </w:numPr>
+      </w:pPr>
+      <w:r>
+        <w:t>Send a password through the encryption function</w:t>
+      </w:r>
+    </w:p>
+    <w:p>
+      <w:pPr>
+        <w:pStyle w:val="NoSpacing"/>
+        <w:numPr>
+          <w:ilvl w:val="2"/>
+          <w:numId w:val="3"/>
+        </w:numPr>
+      </w:pPr>
+      <w:r>
+        <w:t>Make sure the output is not recognizable</w:t>
+      </w:r>
+    </w:p>
+    <w:p>
+      <w:pPr>
+        <w:pStyle w:val="NoSpacing"/>
+        <w:numPr>
+          <w:ilvl w:val="2"/>
+          <w:numId w:val="3"/>
+        </w:numPr>
+      </w:pPr>
+      <w:r>
+        <w:t>Send output through decryption function</w:t>
+      </w:r>
+    </w:p>
+    <w:p>
+      <w:pPr>
+        <w:pStyle w:val="NoSpacing"/>
+        <w:numPr>
+          <w:ilvl w:val="1"/>
+          <w:numId w:val="3"/>
+        </w:numPr>
+      </w:pPr>
+      <w:r>
+        <w:t>Expected Result: output of decryption function is same as password</w:t>
+      </w:r>
+    </w:p>
+    <w:p>
+      <w:pPr>
+        <w:pStyle w:val="NoSpacing"/>
+        <w:numPr>
+          <w:ilvl w:val="0"/>
+          <w:numId w:val="3"/>
+        </w:numPr>
+      </w:pPr>
+      <w:r>
         <w:t>Integration testing</w:t>
       </w:r>
     </w:p>
@@ -1455,24 +1578,19 @@
         <w:rPr>
           <w:highlight w:val="yellow"/>
         </w:rPr>
-        <w:t>ADD testing for users/ login/ sessions/ security</w:t>
-      </w:r>
-    </w:p>
-    <w:p>
-      <w:pPr>
-        <w:pStyle w:val="NoSpacing"/>
-        <w:numPr>
-          <w:ilvl w:val="1"/>
-          <w:numId w:val="3"/>
-        </w:numPr>
-      </w:pPr>
-    </w:p>
-    <w:p>
-      <w:pPr>
-        <w:pStyle w:val="NoSpacing"/>
-      </w:pPr>
+        <w:t>ADD testing for users</w:t>
+      </w:r>
       <w:bookmarkStart w:id="0" w:name="_GoBack"/>
       <w:bookmarkEnd w:id="0"/>
+    </w:p>
+    <w:p>
+      <w:pPr>
+        <w:pStyle w:val="NoSpacing"/>
+        <w:numPr>
+          <w:ilvl w:val="0"/>
+          <w:numId w:val="3"/>
+        </w:numPr>
+      </w:pPr>
     </w:p>
     <w:sectPr>
       <w:pgSz w:w="12240" w:h="15840"/>
@@ -1485,7 +1603,7 @@
 </file>
 
 <file path=word/numbering.xml><?xml version="1.0" encoding="utf-8"?>
-<w:numbering xmlns:wpc="http://schemas.microsoft.com/office/word/2010/wordprocessingCanvas" xmlns:mo="http://schemas.microsoft.com/office/mac/office/2008/main" xmlns:mc="http://schemas.openxmlformats.org/markup-compatibility/2006" xmlns:mv="urn:schemas-microsoft-com:mac:vml" xmlns:o="urn:schemas-microsoft-com:office:office" xmlns:r="http://schemas.openxmlformats.org/officeDocument/2006/relationships" xmlns:m="http://schemas.openxmlformats.org/officeDocument/2006/math" xmlns:v="urn:schemas-microsoft-com:vml" xmlns:wp14="http://schemas.microsoft.com/office/word/2010/wordprocessingDrawing" xmlns:wp="http://schemas.openxmlformats.org/drawingml/2006/wordprocessingDrawing" xmlns:w10="urn:schemas-microsoft-com:office:word" xmlns:w="http://schemas.openxmlformats.org/wordprocessingml/2006/main" xmlns:w14="http://schemas.microsoft.com/office/word/2010/wordml" xmlns:wpg="http://schemas.microsoft.com/office/word/2010/wordprocessingGroup" xmlns:wpi="http://schemas.microsoft.com/office/word/2010/wordprocessingInk" xmlns:wne="http://schemas.microsoft.com/office/word/2006/wordml" xmlns:wps="http://schemas.microsoft.com/office/word/2010/wordprocessingShape" mc:Ignorable="w14 wp14">
+<w:numbering xmlns:wpc="http://schemas.microsoft.com/office/word/2010/wordprocessingCanvas" xmlns:mc="http://schemas.openxmlformats.org/markup-compatibility/2006" xmlns:o="urn:schemas-microsoft-com:office:office" xmlns:r="http://schemas.openxmlformats.org/officeDocument/2006/relationships" xmlns:m="http://schemas.openxmlformats.org/officeDocument/2006/math" xmlns:v="urn:schemas-microsoft-com:vml" xmlns:wp14="http://schemas.microsoft.com/office/word/2010/wordprocessingDrawing" xmlns:wp="http://schemas.openxmlformats.org/drawingml/2006/wordprocessingDrawing" xmlns:w10="urn:schemas-microsoft-com:office:word" xmlns:w="http://schemas.openxmlformats.org/wordprocessingml/2006/main" xmlns:w14="http://schemas.microsoft.com/office/word/2010/wordml" xmlns:wpg="http://schemas.microsoft.com/office/word/2010/wordprocessingGroup" xmlns:wpi="http://schemas.microsoft.com/office/word/2010/wordprocessingInk" xmlns:wne="http://schemas.microsoft.com/office/word/2006/wordml" xmlns:wps="http://schemas.microsoft.com/office/word/2010/wordprocessingShape" mc:Ignorable="w14 wp14">
   <w:abstractNum w:abstractNumId="0">
     <w:nsid w:val="00AF6B23"/>
     <w:multiLevelType w:val="hybridMultilevel"/>
@@ -1600,6 +1718,118 @@
     </w:lvl>
   </w:abstractNum>
   <w:abstractNum w:abstractNumId="1">
+    <w:nsid w:val="02DD7FF1"/>
+    <w:multiLevelType w:val="hybridMultilevel"/>
+    <w:tmpl w:val="677436A6"/>
+    <w:lvl w:ilvl="0" w:tplc="875A21F8">
+      <w:numFmt w:val="bullet"/>
+      <w:lvlText w:val="-"/>
+      <w:lvlJc w:val="left"/>
+      <w:pPr>
+        <w:ind w:left="720" w:hanging="360"/>
+      </w:pPr>
+      <w:rPr>
+        <w:rFonts w:ascii="Calibri" w:eastAsiaTheme="minorHAnsi" w:hAnsi="Calibri" w:cstheme="minorBidi" w:hint="default"/>
+      </w:rPr>
+    </w:lvl>
+    <w:lvl w:ilvl="1" w:tplc="04090003" w:tentative="1">
+      <w:start w:val="1"/>
+      <w:numFmt w:val="bullet"/>
+      <w:lvlText w:val="o"/>
+      <w:lvlJc w:val="left"/>
+      <w:pPr>
+        <w:ind w:left="1440" w:hanging="360"/>
+      </w:pPr>
+      <w:rPr>
+        <w:rFonts w:ascii="Courier New" w:hAnsi="Courier New" w:cs="Courier New" w:hint="default"/>
+      </w:rPr>
+    </w:lvl>
+    <w:lvl w:ilvl="2" w:tplc="04090005" w:tentative="1">
+      <w:start w:val="1"/>
+      <w:numFmt w:val="bullet"/>
+      <w:lvlText w:val=""/>
+      <w:lvlJc w:val="left"/>
+      <w:pPr>
+        <w:ind w:left="2160" w:hanging="360"/>
+      </w:pPr>
+      <w:rPr>
+        <w:rFonts w:ascii="Wingdings" w:hAnsi="Wingdings" w:hint="default"/>
+      </w:rPr>
+    </w:lvl>
+    <w:lvl w:ilvl="3" w:tplc="04090001" w:tentative="1">
+      <w:start w:val="1"/>
+      <w:numFmt w:val="bullet"/>
+      <w:lvlText w:val=""/>
+      <w:lvlJc w:val="left"/>
+      <w:pPr>
+        <w:ind w:left="2880" w:hanging="360"/>
+      </w:pPr>
+      <w:rPr>
+        <w:rFonts w:ascii="Symbol" w:hAnsi="Symbol" w:hint="default"/>
+      </w:rPr>
+    </w:lvl>
+    <w:lvl w:ilvl="4" w:tplc="04090003" w:tentative="1">
+      <w:start w:val="1"/>
+      <w:numFmt w:val="bullet"/>
+      <w:lvlText w:val="o"/>
+      <w:lvlJc w:val="left"/>
+      <w:pPr>
+        <w:ind w:left="3600" w:hanging="360"/>
+      </w:pPr>
+      <w:rPr>
+        <w:rFonts w:ascii="Courier New" w:hAnsi="Courier New" w:cs="Courier New" w:hint="default"/>
+      </w:rPr>
+    </w:lvl>
+    <w:lvl w:ilvl="5" w:tplc="04090005" w:tentative="1">
+      <w:start w:val="1"/>
+      <w:numFmt w:val="bullet"/>
+      <w:lvlText w:val=""/>
+      <w:lvlJc w:val="left"/>
+      <w:pPr>
+        <w:ind w:left="4320" w:hanging="360"/>
+      </w:pPr>
+      <w:rPr>
+        <w:rFonts w:ascii="Wingdings" w:hAnsi="Wingdings" w:hint="default"/>
+      </w:rPr>
+    </w:lvl>
+    <w:lvl w:ilvl="6" w:tplc="04090001" w:tentative="1">
+      <w:start w:val="1"/>
+      <w:numFmt w:val="bullet"/>
+      <w:lvlText w:val=""/>
+      <w:lvlJc w:val="left"/>
+      <w:pPr>
+        <w:ind w:left="5040" w:hanging="360"/>
+      </w:pPr>
+      <w:rPr>
+        <w:rFonts w:ascii="Symbol" w:hAnsi="Symbol" w:hint="default"/>
+      </w:rPr>
+    </w:lvl>
+    <w:lvl w:ilvl="7" w:tplc="04090003" w:tentative="1">
+      <w:start w:val="1"/>
+      <w:numFmt w:val="bullet"/>
+      <w:lvlText w:val="o"/>
+      <w:lvlJc w:val="left"/>
+      <w:pPr>
+        <w:ind w:left="5760" w:hanging="360"/>
+      </w:pPr>
+      <w:rPr>
+        <w:rFonts w:ascii="Courier New" w:hAnsi="Courier New" w:cs="Courier New" w:hint="default"/>
+      </w:rPr>
+    </w:lvl>
+    <w:lvl w:ilvl="8" w:tplc="04090005" w:tentative="1">
+      <w:start w:val="1"/>
+      <w:numFmt w:val="bullet"/>
+      <w:lvlText w:val=""/>
+      <w:lvlJc w:val="left"/>
+      <w:pPr>
+        <w:ind w:left="6480" w:hanging="360"/>
+      </w:pPr>
+      <w:rPr>
+        <w:rFonts w:ascii="Wingdings" w:hAnsi="Wingdings" w:hint="default"/>
+      </w:rPr>
+    </w:lvl>
+  </w:abstractNum>
+  <w:abstractNum w:abstractNumId="2">
     <w:nsid w:val="0AC0163F"/>
     <w:multiLevelType w:val="hybridMultilevel"/>
     <w:tmpl w:val="6D7A44E0"/>
@@ -1712,7 +1942,7 @@
       </w:rPr>
     </w:lvl>
   </w:abstractNum>
-  <w:abstractNum w:abstractNumId="2">
+  <w:abstractNum w:abstractNumId="3">
     <w:nsid w:val="237C0AFC"/>
     <w:multiLevelType w:val="hybridMultilevel"/>
     <w:tmpl w:val="26BEC406"/>
@@ -1825,7 +2055,7 @@
       </w:rPr>
     </w:lvl>
   </w:abstractNum>
-  <w:abstractNum w:abstractNumId="3">
+  <w:abstractNum w:abstractNumId="4">
     <w:nsid w:val="788422FF"/>
     <w:multiLevelType w:val="hybridMultilevel"/>
     <w:tmpl w:val="10B081B0"/>
@@ -1915,16 +2145,19 @@
     </w:lvl>
   </w:abstractNum>
   <w:num w:numId="1">
+    <w:abstractNumId w:val="4"/>
+  </w:num>
+  <w:num w:numId="2">
     <w:abstractNumId w:val="3"/>
   </w:num>
-  <w:num w:numId="2">
+  <w:num w:numId="3">
     <w:abstractNumId w:val="2"/>
-  </w:num>
-  <w:num w:numId="3">
-    <w:abstractNumId w:val="1"/>
   </w:num>
   <w:num w:numId="4">
     <w:abstractNumId w:val="0"/>
+  </w:num>
+  <w:num w:numId="5">
+    <w:abstractNumId w:val="1"/>
   </w:num>
 </w:numbering>
 </file>
@@ -1946,7 +2179,7 @@
       </w:pPr>
     </w:pPrDefault>
   </w:docDefaults>
-  <w:latentStyles w:defLockedState="0" w:defUIPriority="99" w:defSemiHidden="1" w:defUnhideWhenUsed="1" w:defQFormat="0" w:count="276">
+  <w:latentStyles w:defLockedState="0" w:defUIPriority="99" w:defSemiHidden="1" w:defUnhideWhenUsed="1" w:defQFormat="0" w:count="267">
     <w:lsdException w:name="Normal" w:semiHidden="0" w:uiPriority="0" w:unhideWhenUsed="0" w:qFormat="1"/>
     <w:lsdException w:name="heading 1" w:semiHidden="0" w:uiPriority="9" w:unhideWhenUsed="0" w:qFormat="1"/>
     <w:lsdException w:name="heading 2" w:uiPriority="9" w:qFormat="1"/>
@@ -2129,7 +2362,7 @@
 </file>
 
 <file path=word/stylesWithEffects.xml><?xml version="1.0" encoding="utf-8"?>
-<w:styles xmlns:wpc="http://schemas.microsoft.com/office/word/2010/wordprocessingCanvas" xmlns:mo="http://schemas.microsoft.com/office/mac/office/2008/main" xmlns:mc="http://schemas.openxmlformats.org/markup-compatibility/2006" xmlns:mv="urn:schemas-microsoft-com:mac:vml" xmlns:o="urn:schemas-microsoft-com:office:office" xmlns:r="http://schemas.openxmlformats.org/officeDocument/2006/relationships" xmlns:m="http://schemas.openxmlformats.org/officeDocument/2006/math" xmlns:v="urn:schemas-microsoft-com:vml" xmlns:wp14="http://schemas.microsoft.com/office/word/2010/wordprocessingDrawing" xmlns:wp="http://schemas.openxmlformats.org/drawingml/2006/wordprocessingDrawing" xmlns:w10="urn:schemas-microsoft-com:office:word" xmlns:w="http://schemas.openxmlformats.org/wordprocessingml/2006/main" xmlns:w14="http://schemas.microsoft.com/office/word/2010/wordml" xmlns:wpg="http://schemas.microsoft.com/office/word/2010/wordprocessingGroup" xmlns:wpi="http://schemas.microsoft.com/office/word/2010/wordprocessingInk" xmlns:wne="http://schemas.microsoft.com/office/word/2006/wordml" xmlns:wps="http://schemas.microsoft.com/office/word/2010/wordprocessingShape" mc:Ignorable="w14 wp14">
+<w:styles xmlns:wpc="http://schemas.microsoft.com/office/word/2010/wordprocessingCanvas" xmlns:mc="http://schemas.openxmlformats.org/markup-compatibility/2006" xmlns:o="urn:schemas-microsoft-com:office:office" xmlns:r="http://schemas.openxmlformats.org/officeDocument/2006/relationships" xmlns:m="http://schemas.openxmlformats.org/officeDocument/2006/math" xmlns:v="urn:schemas-microsoft-com:vml" xmlns:wp14="http://schemas.microsoft.com/office/word/2010/wordprocessingDrawing" xmlns:wp="http://schemas.openxmlformats.org/drawingml/2006/wordprocessingDrawing" xmlns:w10="urn:schemas-microsoft-com:office:word" xmlns:w="http://schemas.openxmlformats.org/wordprocessingml/2006/main" xmlns:w14="http://schemas.microsoft.com/office/word/2010/wordml" xmlns:wpg="http://schemas.microsoft.com/office/word/2010/wordprocessingGroup" xmlns:wpi="http://schemas.microsoft.com/office/word/2010/wordprocessingInk" xmlns:wne="http://schemas.microsoft.com/office/word/2006/wordml" xmlns:wps="http://schemas.microsoft.com/office/word/2010/wordprocessingShape" mc:Ignorable="w14 wp14">
   <w:docDefaults>
     <w:rPrDefault>
       <w:rPr>
@@ -2145,7 +2378,7 @@
       </w:pPr>
     </w:pPrDefault>
   </w:docDefaults>
-  <w:latentStyles w:defLockedState="0" w:defUIPriority="99" w:defSemiHidden="1" w:defUnhideWhenUsed="1" w:defQFormat="0" w:count="276">
+  <w:latentStyles w:defLockedState="0" w:defUIPriority="99" w:defSemiHidden="1" w:defUnhideWhenUsed="1" w:defQFormat="0" w:count="267">
     <w:lsdException w:name="Normal" w:semiHidden="0" w:uiPriority="0" w:unhideWhenUsed="0" w:qFormat="1"/>
     <w:lsdException w:name="heading 1" w:semiHidden="0" w:uiPriority="9" w:unhideWhenUsed="0" w:qFormat="1"/>
     <w:lsdException w:name="heading 2" w:uiPriority="9" w:qFormat="1"/>

</xml_diff>